<commit_message>
Forgot to add testing docs
</commit_message>
<xml_diff>
--- a/Documentation/Testing.docx
+++ b/Documentation/Testing.docx
@@ -11,7 +11,6 @@
           <w:szCs w:val="24"/>
         </w:rPr>
       </w:pPr>
-      <w:bookmarkStart w:id="0" w:name="_GoBack"/>
     </w:p>
     <w:p>
       <w:pPr>
@@ -291,7 +290,25 @@
           <w:sz w:val="24"/>
           <w:szCs w:val="24"/>
         </w:rPr>
-        <w:t>, Jordan Malek, Rohan Talkad</w:t>
+        <w:t>, Jordan Malek,</w:t>
+      </w:r>
+      <w:r>
+        <w:rPr>
+          <w:rFonts w:ascii="CMU Concrete" w:hAnsi="CMU Concrete" w:cs="CMU Concrete"/>
+          <w:b/>
+          <w:sz w:val="24"/>
+          <w:szCs w:val="24"/>
+        </w:rPr>
+        <w:t xml:space="preserve"> and</w:t>
+      </w:r>
+      <w:r>
+        <w:rPr>
+          <w:rFonts w:ascii="CMU Concrete" w:hAnsi="CMU Concrete" w:cs="CMU Concrete"/>
+          <w:b/>
+          <w:sz w:val="24"/>
+          <w:szCs w:val="24"/>
+        </w:rPr>
+        <w:t xml:space="preserve"> Rohan Talkad</w:t>
       </w:r>
     </w:p>
     <w:p>
@@ -320,7 +337,25 @@
           <w:sz w:val="24"/>
           <w:szCs w:val="24"/>
         </w:rPr>
-        <w:t>February 22</w:t>
+        <w:t>April</w:t>
+      </w:r>
+      <w:r>
+        <w:rPr>
+          <w:rFonts w:ascii="CMU Concrete" w:hAnsi="CMU Concrete" w:cs="CMU Concrete"/>
+          <w:b/>
+          <w:sz w:val="24"/>
+          <w:szCs w:val="24"/>
+        </w:rPr>
+        <w:t xml:space="preserve"> </w:t>
+      </w:r>
+      <w:r>
+        <w:rPr>
+          <w:rFonts w:ascii="CMU Concrete" w:hAnsi="CMU Concrete" w:cs="CMU Concrete"/>
+          <w:b/>
+          <w:sz w:val="24"/>
+          <w:szCs w:val="24"/>
+        </w:rPr>
+        <w:t>3</w:t>
       </w:r>
       <w:r>
         <w:rPr>
@@ -330,7 +365,7 @@
           <w:szCs w:val="24"/>
           <w:vertAlign w:val="superscript"/>
         </w:rPr>
-        <w:t>nd</w:t>
+        <w:t>rd</w:t>
       </w:r>
       <w:r>
         <w:rPr>
@@ -574,7 +609,43 @@
         <w:rPr>
           <w:rFonts w:ascii="CMU Concrete" w:hAnsi="CMU Concrete" w:cs="CMU Concrete"/>
         </w:rPr>
-        <w:t xml:space="preserve"> Simulator. The two interfaces </w:t>
+        <w:t xml:space="preserve"> Simulator. </w:t>
+      </w:r>
+      <w:r>
+        <w:rPr>
+          <w:rFonts w:ascii="CMU Concrete" w:hAnsi="CMU Concrete" w:cs="CMU Concrete"/>
+        </w:rPr>
+        <w:t xml:space="preserve">TBC Log allows the one to see user actions such as button presses. </w:t>
+      </w:r>
+      <w:r>
+        <w:rPr>
+          <w:rFonts w:ascii="CMU Concrete" w:hAnsi="CMU Concrete" w:cs="CMU Concrete"/>
+        </w:rPr>
+        <w:t>The</w:t>
+      </w:r>
+      <w:r>
+        <w:rPr>
+          <w:rFonts w:ascii="CMU Concrete" w:hAnsi="CMU Concrete" w:cs="CMU Concrete"/>
+        </w:rPr>
+        <w:t>se</w:t>
+      </w:r>
+      <w:r>
+        <w:rPr>
+          <w:rFonts w:ascii="CMU Concrete" w:hAnsi="CMU Concrete" w:cs="CMU Concrete"/>
+        </w:rPr>
+        <w:t xml:space="preserve"> </w:t>
+      </w:r>
+      <w:r>
+        <w:rPr>
+          <w:rFonts w:ascii="CMU Concrete" w:hAnsi="CMU Concrete" w:cs="CMU Concrete"/>
+        </w:rPr>
+        <w:t>three</w:t>
+      </w:r>
+      <w:r>
+        <w:rPr>
+          <w:rFonts w:ascii="CMU Concrete" w:hAnsi="CMU Concrete" w:cs="CMU Concrete"/>
+        </w:rPr>
+        <w:t xml:space="preserve"> interfaces </w:t>
       </w:r>
       <w:r>
         <w:rPr>
@@ -740,7 +811,19 @@
         <w:rPr>
           <w:rFonts w:ascii="CMU Concrete" w:hAnsi="CMU Concrete" w:cs="CMU Concrete"/>
         </w:rPr>
-        <w:t xml:space="preserve">The total testing coverage from the JUnit test cases is around 45%, but there have been several manual tests to ensure the functionality </w:t>
+        <w:t xml:space="preserve">The total testing coverage from the JUnit test cases is around </w:t>
+      </w:r>
+      <w:r>
+        <w:rPr>
+          <w:rFonts w:ascii="CMU Concrete" w:hAnsi="CMU Concrete" w:cs="CMU Concrete"/>
+        </w:rPr>
+        <w:t>36</w:t>
+      </w:r>
+      <w:r>
+        <w:rPr>
+          <w:rFonts w:ascii="CMU Concrete" w:hAnsi="CMU Concrete" w:cs="CMU Concrete"/>
+        </w:rPr>
+        <w:t xml:space="preserve">%, but there have been several manual tests to ensure the functionality </w:t>
       </w:r>
       <w:r>
         <w:rPr>
@@ -809,8 +892,8 @@
         <w:tblLook w:val="04A0" w:firstRow="1" w:lastRow="0" w:firstColumn="1" w:lastColumn="0" w:noHBand="0" w:noVBand="1"/>
       </w:tblPr>
       <w:tblGrid>
-        <w:gridCol w:w="4682"/>
-        <w:gridCol w:w="4668"/>
+        <w:gridCol w:w="4683"/>
+        <w:gridCol w:w="4667"/>
       </w:tblGrid>
       <w:tr>
         <w:tc>
@@ -1332,6 +1415,74 @@
           </w:p>
         </w:tc>
       </w:tr>
+      <w:tr>
+        <w:tc>
+          <w:tcPr>
+            <w:tcW w:w="4788" w:type="dxa"/>
+          </w:tcPr>
+          <w:p>
+            <w:pPr>
+              <w:rPr>
+                <w:rFonts w:ascii="CMU Concrete" w:hAnsi="CMU Concrete" w:cs="CMU Concrete"/>
+                <w:b/>
+                <w:sz w:val="24"/>
+                <w:szCs w:val="24"/>
+              </w:rPr>
+            </w:pPr>
+            <w:proofErr w:type="spellStart"/>
+            <w:r>
+              <w:rPr>
+                <w:rFonts w:ascii="CMU Concrete" w:hAnsi="CMU Concrete" w:cs="CMU Concrete"/>
+                <w:b/>
+                <w:sz w:val="24"/>
+                <w:szCs w:val="24"/>
+              </w:rPr>
+              <w:t>LogController</w:t>
+            </w:r>
+            <w:proofErr w:type="spellEnd"/>
+          </w:p>
+        </w:tc>
+        <w:tc>
+          <w:tcPr>
+            <w:tcW w:w="4788" w:type="dxa"/>
+          </w:tcPr>
+          <w:p>
+            <w:pPr>
+              <w:rPr>
+                <w:rFonts w:ascii="CMU Concrete" w:hAnsi="CMU Concrete" w:cs="CMU Concrete"/>
+                <w:sz w:val="24"/>
+                <w:szCs w:val="24"/>
+              </w:rPr>
+            </w:pPr>
+            <w:r>
+              <w:rPr>
+                <w:rFonts w:ascii="CMU Concrete" w:hAnsi="CMU Concrete" w:cs="CMU Concrete"/>
+                <w:sz w:val="24"/>
+                <w:szCs w:val="24"/>
+              </w:rPr>
+              <w:t xml:space="preserve">Logging messages to display to </w:t>
+            </w:r>
+            <w:proofErr w:type="spellStart"/>
+            <w:r>
+              <w:rPr>
+                <w:rFonts w:ascii="CMU Concrete" w:hAnsi="CMU Concrete" w:cs="CMU Concrete"/>
+                <w:sz w:val="24"/>
+                <w:szCs w:val="24"/>
+              </w:rPr>
+              <w:t>TBCLog</w:t>
+            </w:r>
+            <w:proofErr w:type="spellEnd"/>
+            <w:r>
+              <w:rPr>
+                <w:rFonts w:ascii="CMU Concrete" w:hAnsi="CMU Concrete" w:cs="CMU Concrete"/>
+                <w:sz w:val="24"/>
+                <w:szCs w:val="24"/>
+              </w:rPr>
+              <w:t xml:space="preserve"> App</w:t>
+            </w:r>
+          </w:p>
+        </w:tc>
+      </w:tr>
     </w:tbl>
     <w:p>
       <w:pPr>
@@ -1362,15 +1513,6 @@
         <w:rPr>
           <w:rFonts w:ascii="CMU Concrete" w:hAnsi="CMU Concrete" w:cs="CMU Concrete"/>
           <w:b/>
-          <w:sz w:val="24"/>
-          <w:szCs w:val="24"/>
-        </w:rPr>
-        <w:br/>
-      </w:r>
-      <w:r>
-        <w:rPr>
-          <w:rFonts w:ascii="CMU Concrete" w:hAnsi="CMU Concrete" w:cs="CMU Concrete"/>
-          <w:b/>
         </w:rPr>
         <w:t>Testing Implementation</w:t>
       </w:r>
@@ -1626,7 +1768,14 @@
         <w:rPr>
           <w:rFonts w:ascii="CMU Concrete" w:hAnsi="CMU Concrete" w:cs="CMU Concrete"/>
         </w:rPr>
-        <w:t xml:space="preserve">y and in order. We checked whether the serialized object was up to date at all times. We also checked that, when the user changed an element in the </w:t>
+        <w:t xml:space="preserve">y and in order. We checked whether the serialized object was up to date at all times. We also checked that, when the user changed an element </w:t>
+      </w:r>
+      <w:r>
+        <w:rPr>
+          <w:rFonts w:ascii="CMU Concrete" w:hAnsi="CMU Concrete" w:cs="CMU Concrete"/>
+        </w:rPr>
+        <w:lastRenderedPageBreak/>
+        <w:t xml:space="preserve">in the </w:t>
       </w:r>
       <w:proofErr w:type="spellStart"/>
       <w:r>
@@ -1640,14 +1789,7 @@
         <w:rPr>
           <w:rFonts w:ascii="CMU Concrete" w:hAnsi="CMU Concrete" w:cs="CMU Concrete"/>
         </w:rPr>
-        <w:t xml:space="preserve"> GUI, that it reflected in the configuration’s directory (e.g., adding/removing audio files, </w:t>
-      </w:r>
-      <w:r>
-        <w:rPr>
-          <w:rFonts w:ascii="CMU Concrete" w:hAnsi="CMU Concrete" w:cs="CMU Concrete"/>
-        </w:rPr>
-        <w:lastRenderedPageBreak/>
-        <w:t xml:space="preserve">color changes, button text changes, etc.). When a user deletes an audio set, we checked that the directory </w:t>
+        <w:t xml:space="preserve"> GUI, that it reflected in the configuration’s directory (e.g., adding/removing audio files, color changes, button text changes, etc.). When a user deletes an audio set, we checked that the directory </w:t>
       </w:r>
       <w:r>
         <w:rPr>
@@ -2478,20 +2620,20 @@
         <w:rPr>
           <w:rFonts w:ascii="CMU Concrete" w:hAnsi="CMU Concrete" w:cs="CMU Concrete"/>
         </w:rPr>
-        <w:t xml:space="preserve">track are provided. We tested a sample of audio files and checked whether it correctly determined the track length and audio format. We </w:t>
-      </w:r>
-      <w:r>
-        <w:rPr>
-          <w:rFonts w:ascii="CMU Concrete" w:hAnsi="CMU Concrete" w:cs="CMU Concrete"/>
-        </w:rPr>
-        <w:t xml:space="preserve">also </w:t>
+        <w:t xml:space="preserve">track are provided. We tested a sample of </w:t>
       </w:r>
       <w:r>
         <w:rPr>
           <w:rFonts w:ascii="CMU Concrete" w:hAnsi="CMU Concrete" w:cs="CMU Concrete"/>
         </w:rPr>
         <w:lastRenderedPageBreak/>
-        <w:t xml:space="preserve">checked whether the audio played </w:t>
+        <w:t xml:space="preserve">audio files and checked whether it correctly determined the track length and audio format. We </w:t>
+      </w:r>
+      <w:r>
+        <w:rPr>
+          <w:rFonts w:ascii="CMU Concrete" w:hAnsi="CMU Concrete" w:cs="CMU Concrete"/>
+        </w:rPr>
+        <w:t xml:space="preserve">also checked whether the audio played </w:t>
       </w:r>
       <w:r>
         <w:rPr>
@@ -2517,6 +2659,70 @@
         </w:rPr>
         <w:t>The testing coverage is about 91% for this class.</w:t>
       </w:r>
+    </w:p>
+    <w:p>
+      <w:pPr>
+        <w:rPr>
+          <w:rFonts w:ascii="CMU Concrete" w:hAnsi="CMU Concrete" w:cs="CMU Concrete"/>
+        </w:rPr>
+      </w:pPr>
+      <w:proofErr w:type="spellStart"/>
+      <w:r>
+        <w:rPr>
+          <w:rFonts w:ascii="CMU Concrete" w:hAnsi="CMU Concrete" w:cs="CMU Concrete"/>
+          <w:b/>
+        </w:rPr>
+        <w:t>LogController</w:t>
+      </w:r>
+      <w:proofErr w:type="spellEnd"/>
+      <w:r>
+        <w:rPr>
+          <w:rFonts w:ascii="CMU Concrete" w:hAnsi="CMU Concrete" w:cs="CMU Concrete"/>
+          <w:b/>
+        </w:rPr>
+        <w:t xml:space="preserve"> </w:t>
+      </w:r>
+      <w:r>
+        <w:rPr>
+          <w:rFonts w:ascii="CMU Concrete" w:hAnsi="CMU Concrete" w:cs="CMU Concrete"/>
+        </w:rPr>
+        <w:t xml:space="preserve">is responsible for logging messages to the </w:t>
+      </w:r>
+      <w:proofErr w:type="spellStart"/>
+      <w:r>
+        <w:rPr>
+          <w:rFonts w:ascii="CMU Concrete" w:hAnsi="CMU Concrete" w:cs="CMU Concrete"/>
+        </w:rPr>
+        <w:t>Talkbox</w:t>
+      </w:r>
+      <w:proofErr w:type="spellEnd"/>
+      <w:r>
+        <w:rPr>
+          <w:rFonts w:ascii="CMU Concrete" w:hAnsi="CMU Concrete" w:cs="CMU Concrete"/>
+        </w:rPr>
+        <w:t xml:space="preserve"> logger. It formats messages to files. We checked that indeed, the </w:t>
+      </w:r>
+      <w:proofErr w:type="spellStart"/>
+      <w:r>
+        <w:rPr>
+          <w:rFonts w:ascii="CMU Concrete" w:hAnsi="CMU Concrete" w:cs="CMU Concrete"/>
+        </w:rPr>
+        <w:t>LogController</w:t>
+      </w:r>
+      <w:proofErr w:type="spellEnd"/>
+      <w:r>
+        <w:rPr>
+          <w:rFonts w:ascii="CMU Concrete" w:hAnsi="CMU Concrete" w:cs="CMU Concrete"/>
+        </w:rPr>
+        <w:t xml:space="preserve"> logged the user actions, but since the logs were different each time, JUnit tests were impractical. Hence, we did several manual tests to ensure that each button pressed indeed registered in the log files. </w:t>
+      </w:r>
+      <w:r>
+        <w:rPr>
+          <w:rFonts w:ascii="CMU Concrete" w:hAnsi="CMU Concrete" w:cs="CMU Concrete"/>
+        </w:rPr>
+        <w:t>We feel this is sufficient because it worked as expected, although more rigor is needed in the future.</w:t>
+      </w:r>
+      <w:bookmarkStart w:id="0" w:name="_GoBack"/>
       <w:bookmarkEnd w:id="0"/>
     </w:p>
     <w:sectPr>

</xml_diff>